<commit_message>
Correcciones generales de Auditoria
ortograficas y textuales
</commit_message>
<xml_diff>
--- a/Proyecto/Documentacion/Auditorias/GeoP_Proyecto_AuditoriaSCM_21-08_1.0.docx
+++ b/Proyecto/Documentacion/Auditorias/GeoP_Proyecto_AuditoriaSCM_21-08_1.0.docx
@@ -3534,7 +3534,6 @@
         </w:rPr>
       </w:pPr>
       <w:bookmarkStart w:id="14" w:name="_Toc397638519"/>
-      <w:proofErr w:type="spellStart"/>
       <w:r>
         <w:rPr>
           <w:color w:val="0070C0"/>
@@ -3542,7 +3541,6 @@
         <w:t>Curriculums</w:t>
       </w:r>
       <w:bookmarkEnd w:id="14"/>
-      <w:proofErr w:type="spellEnd"/>
     </w:p>
     <w:p>
       <w:pPr>
@@ -3916,7 +3914,6 @@
         </w:rPr>
       </w:pPr>
       <w:bookmarkStart w:id="20" w:name="_Toc397638525"/>
-      <w:proofErr w:type="spellStart"/>
       <w:r>
         <w:rPr>
           <w:color w:val="0070C0"/>
@@ -3924,7 +3921,6 @@
         <w:t>Retrospectives</w:t>
       </w:r>
       <w:bookmarkEnd w:id="20"/>
-      <w:proofErr w:type="spellEnd"/>
     </w:p>
     <w:p>
       <w:pPr>
@@ -3967,14 +3963,9 @@
       </w:pPr>
       <w:bookmarkStart w:id="21" w:name="_Toc397638526"/>
       <w:r>
-        <w:t xml:space="preserve">Auditoria de </w:t>
-      </w:r>
-      <w:proofErr w:type="spellStart"/>
-      <w:r>
-        <w:t>release</w:t>
+        <w:t>Auditoria de release</w:t>
       </w:r>
       <w:bookmarkEnd w:id="21"/>
-      <w:proofErr w:type="spellEnd"/>
     </w:p>
     <w:p>
       <w:pPr>
@@ -4331,14 +4322,9 @@
       </w:pPr>
       <w:bookmarkStart w:id="23" w:name="_Toc397638528"/>
       <w:r>
-        <w:t xml:space="preserve">Auditoria de Software, Matriz de Trazabilidad y Product </w:t>
-      </w:r>
-      <w:proofErr w:type="spellStart"/>
-      <w:r>
-        <w:t>Backlog</w:t>
+        <w:t>Auditoria de Software, Matriz de Trazabilidad y Product Backlog</w:t>
       </w:r>
       <w:bookmarkEnd w:id="23"/>
-      <w:proofErr w:type="spellEnd"/>
     </w:p>
     <w:p>
       <w:pPr>
@@ -4794,21 +4780,12 @@
           <w:lang w:val="en-US"/>
         </w:rPr>
       </w:pPr>
-      <w:proofErr w:type="spellStart"/>
       <w:r>
         <w:rPr>
           <w:b/>
           <w:lang w:val="en-US"/>
         </w:rPr>
-        <w:t>Responsable</w:t>
-      </w:r>
-      <w:proofErr w:type="spellEnd"/>
-      <w:r>
-        <w:rPr>
-          <w:b/>
-          <w:lang w:val="en-US"/>
-        </w:rPr>
-        <w:t xml:space="preserve">: </w:t>
+        <w:t xml:space="preserve">Responsable: </w:t>
       </w:r>
       <w:r>
         <w:rPr>
@@ -5024,8 +5001,6 @@
           <w:i/>
         </w:rPr>
       </w:pPr>
-      <w:bookmarkStart w:id="27" w:name="_GoBack"/>
-      <w:bookmarkEnd w:id="27"/>
     </w:p>
     <w:p>
       <w:pPr>
@@ -5146,7 +5121,7 @@
           <w:color w:val="0070C0"/>
         </w:rPr>
       </w:pPr>
-      <w:bookmarkStart w:id="28" w:name="_Toc397638532"/>
+      <w:bookmarkStart w:id="27" w:name="_Toc397638532"/>
       <w:r>
         <w:rPr>
           <w:color w:val="0070C0"/>
@@ -5154,15 +5129,13 @@
         <w:lastRenderedPageBreak/>
         <w:t xml:space="preserve">Auditoria de </w:t>
       </w:r>
-      <w:proofErr w:type="spellStart"/>
       <w:r>
         <w:rPr>
           <w:color w:val="0070C0"/>
         </w:rPr>
         <w:t>Templates</w:t>
       </w:r>
-      <w:bookmarkEnd w:id="28"/>
-      <w:proofErr w:type="spellEnd"/>
+      <w:bookmarkEnd w:id="27"/>
     </w:p>
     <w:p/>
     <w:p>
@@ -5176,13 +5149,10 @@
         <w:jc w:val="left"/>
       </w:pPr>
       <w:r>
-        <w:t xml:space="preserve">El </w:t>
-      </w:r>
-      <w:proofErr w:type="spellStart"/>
-      <w:r>
-        <w:t>template</w:t>
-      </w:r>
-      <w:proofErr w:type="spellEnd"/>
+        <w:t>El template</w:t>
+      </w:r>
+      <w:bookmarkStart w:id="28" w:name="_GoBack"/>
+      <w:bookmarkEnd w:id="28"/>
       <w:r>
         <w:t xml:space="preserve"> de casos de prueba esta desactualizado, ¿Qué hacemos?</w:t>
       </w:r>
@@ -5247,15 +5217,7 @@
         <w:t>Está</w:t>
       </w:r>
       <w:r>
-        <w:t xml:space="preserve"> faltando un </w:t>
-      </w:r>
-      <w:proofErr w:type="spellStart"/>
-      <w:r>
-        <w:t>template</w:t>
-      </w:r>
-      <w:proofErr w:type="spellEnd"/>
-      <w:r>
-        <w:t xml:space="preserve"> de ejecución de casos de prueba</w:t>
+        <w:t xml:space="preserve"> faltando un template de ejecución de casos de prueba</w:t>
       </w:r>
     </w:p>
     <w:p>
@@ -5303,15 +5265,7 @@
         <w:jc w:val="left"/>
       </w:pPr>
       <w:r>
-        <w:t xml:space="preserve">Falta darle estilos al </w:t>
-      </w:r>
-      <w:proofErr w:type="spellStart"/>
-      <w:r>
-        <w:t>template</w:t>
-      </w:r>
-      <w:proofErr w:type="spellEnd"/>
-      <w:r>
-        <w:t xml:space="preserve"> de estimaciones.</w:t>
+        <w:t>Falta darle estilos al template de estimaciones.</w:t>
       </w:r>
     </w:p>
     <w:p>
@@ -5478,7 +5432,7 @@
           <w:rPr>
             <w:noProof/>
           </w:rPr>
-          <w:t>10</w:t>
+          <w:t>11</w:t>
         </w:r>
         <w:r>
           <w:rPr>
@@ -7305,6 +7259,7 @@
     <w:rsidRoot w:val="00665495"/>
     <w:rsid w:val="006241F7"/>
     <w:rsid w:val="00665495"/>
+    <w:rsid w:val="0095122D"/>
     <w:rsid w:val="00E86874"/>
     <w:rsid w:val="00F521BF"/>
   </w:rsids>
@@ -7978,7 +7933,7 @@
   <a:extraClrSchemeLst/>
   <a:extLst>
     <a:ext uri="{05A4C25C-085E-4340-85A3-A5531E510DB2}">
-      <thm15:themeFamily xmlns="" xmlns:thm15="http://schemas.microsoft.com/office/thememl/2012/main" name="Office Theme" id="{62F939B6-93AF-4DB8-9C6B-D6C7DFDC589F}" vid="{4A3C46E8-61CC-4603-A589-7422A47A8E4A}"/>
+      <thm15:themeFamily xmlns:thm15="http://schemas.microsoft.com/office/thememl/2012/main" xmlns="" name="Office Theme" id="{62F939B6-93AF-4DB8-9C6B-D6C7DFDC589F}" vid="{4A3C46E8-61CC-4603-A589-7422A47A8E4A}"/>
     </a:ext>
   </a:extLst>
 </a:theme>

</xml_diff>